<commit_message>
Se arreglaron los contratos
</commit_message>
<xml_diff>
--- a/public/plantillas/ReporteCarteraVencida.docx
+++ b/public/plantillas/ReporteCarteraVencida.docx
@@ -42,6 +42,8 @@
                 <w:szCs w:val="16"/>
               </w:rPr>
             </w:pPr>
+            <w:bookmarkStart w:id="0" w:name="_GoBack"/>
+            <w:bookmarkEnd w:id="0"/>
             <w:r>
               <w:rPr>
                 <w:b/>
@@ -347,7 +349,6 @@
                 <w:szCs w:val="14"/>
               </w:rPr>
             </w:pPr>
-            <w:bookmarkStart w:id="0" w:name="_GoBack" w:colFirst="0" w:colLast="0"/>
             <w:r>
               <w:rPr>
                 <w:sz w:val="14"/>
@@ -431,35 +432,35 @@
             <w:pPr>
               <w:jc w:val="right"/>
               <w:rPr>
-                <w:sz w:val="16"/>
-                <w:szCs w:val="16"/>
-              </w:rPr>
-            </w:pPr>
-            <w:r>
-              <w:rPr>
-                <w:sz w:val="16"/>
-                <w:szCs w:val="16"/>
+                <w:sz w:val="14"/>
+                <w:szCs w:val="14"/>
+              </w:rPr>
+            </w:pPr>
+            <w:r>
+              <w:rPr>
+                <w:sz w:val="14"/>
+                <w:szCs w:val="14"/>
               </w:rPr>
               <w:t>$</w:t>
             </w:r>
             <w:r>
               <w:rPr>
-                <w:sz w:val="16"/>
-                <w:szCs w:val="16"/>
+                <w:sz w:val="14"/>
+                <w:szCs w:val="14"/>
               </w:rPr>
               <w:t>{</w:t>
             </w:r>
             <w:r>
               <w:rPr>
-                <w:sz w:val="16"/>
-                <w:szCs w:val="16"/>
+                <w:sz w:val="14"/>
+                <w:szCs w:val="14"/>
               </w:rPr>
               <w:t>total</w:t>
             </w:r>
             <w:r>
               <w:rPr>
-                <w:sz w:val="16"/>
-                <w:szCs w:val="16"/>
+                <w:sz w:val="14"/>
+                <w:szCs w:val="14"/>
               </w:rPr>
               <w:t>}</w:t>
             </w:r>
@@ -473,35 +474,35 @@
             <w:pPr>
               <w:jc w:val="right"/>
               <w:rPr>
-                <w:sz w:val="16"/>
-                <w:szCs w:val="16"/>
-              </w:rPr>
-            </w:pPr>
-            <w:r>
-              <w:rPr>
-                <w:sz w:val="16"/>
-                <w:szCs w:val="16"/>
+                <w:sz w:val="14"/>
+                <w:szCs w:val="14"/>
+              </w:rPr>
+            </w:pPr>
+            <w:r>
+              <w:rPr>
+                <w:sz w:val="14"/>
+                <w:szCs w:val="14"/>
               </w:rPr>
               <w:t>$</w:t>
             </w:r>
             <w:r>
               <w:rPr>
-                <w:sz w:val="16"/>
-                <w:szCs w:val="16"/>
+                <w:sz w:val="14"/>
+                <w:szCs w:val="14"/>
               </w:rPr>
               <w:t>{</w:t>
             </w:r>
             <w:r>
               <w:rPr>
-                <w:sz w:val="16"/>
-                <w:szCs w:val="16"/>
+                <w:sz w:val="14"/>
+                <w:szCs w:val="14"/>
               </w:rPr>
               <w:t>saldo</w:t>
             </w:r>
             <w:r>
               <w:rPr>
-                <w:sz w:val="16"/>
-                <w:szCs w:val="16"/>
+                <w:sz w:val="14"/>
+                <w:szCs w:val="14"/>
               </w:rPr>
               <w:t>}</w:t>
             </w:r>
@@ -516,23 +517,23 @@
               <w:jc w:val="right"/>
               <w:rPr>
                 <w:color w:val="FF0000"/>
-                <w:sz w:val="16"/>
-                <w:szCs w:val="16"/>
+                <w:sz w:val="14"/>
+                <w:szCs w:val="14"/>
               </w:rPr>
             </w:pPr>
             <w:r>
               <w:rPr>
                 <w:color w:val="FF0000"/>
-                <w:sz w:val="16"/>
-                <w:szCs w:val="16"/>
+                <w:sz w:val="14"/>
+                <w:szCs w:val="14"/>
               </w:rPr>
               <w:t>$</w:t>
             </w:r>
             <w:r>
               <w:rPr>
                 <w:color w:val="FF0000"/>
-                <w:sz w:val="16"/>
-                <w:szCs w:val="16"/>
+                <w:sz w:val="14"/>
+                <w:szCs w:val="14"/>
               </w:rPr>
               <w:t>{</w:t>
             </w:r>
@@ -540,8 +541,8 @@
             <w:r>
               <w:rPr>
                 <w:color w:val="FF0000"/>
-                <w:sz w:val="16"/>
-                <w:szCs w:val="16"/>
+                <w:sz w:val="14"/>
+                <w:szCs w:val="14"/>
               </w:rPr>
               <w:t>saldoCargosMoratorios</w:t>
             </w:r>
@@ -549,8 +550,8 @@
             <w:r>
               <w:rPr>
                 <w:color w:val="FF0000"/>
-                <w:sz w:val="16"/>
-                <w:szCs w:val="16"/>
+                <w:sz w:val="14"/>
+                <w:szCs w:val="14"/>
               </w:rPr>
               <w:t>}</w:t>
             </w:r>
@@ -565,15 +566,15 @@
               <w:jc w:val="right"/>
               <w:rPr>
                 <w:color w:val="008000"/>
-                <w:sz w:val="16"/>
-                <w:szCs w:val="16"/>
+                <w:sz w:val="14"/>
+                <w:szCs w:val="14"/>
               </w:rPr>
             </w:pPr>
             <w:r>
               <w:rPr>
                 <w:color w:val="008000"/>
-                <w:sz w:val="16"/>
-                <w:szCs w:val="16"/>
+                <w:sz w:val="14"/>
+                <w:szCs w:val="14"/>
               </w:rPr>
               <w:t>${</w:t>
             </w:r>
@@ -581,8 +582,8 @@
             <w:r>
               <w:rPr>
                 <w:color w:val="008000"/>
-                <w:sz w:val="16"/>
-                <w:szCs w:val="16"/>
+                <w:sz w:val="14"/>
+                <w:szCs w:val="14"/>
               </w:rPr>
               <w:t>porVencer</w:t>
             </w:r>
@@ -590,8 +591,8 @@
             <w:r>
               <w:rPr>
                 <w:color w:val="008000"/>
-                <w:sz w:val="16"/>
-                <w:szCs w:val="16"/>
+                <w:sz w:val="14"/>
+                <w:szCs w:val="14"/>
               </w:rPr>
               <w:t>}</w:t>
             </w:r>
@@ -605,30 +606,30 @@
             <w:pPr>
               <w:jc w:val="right"/>
               <w:rPr>
-                <w:sz w:val="16"/>
-                <w:szCs w:val="16"/>
-              </w:rPr>
-            </w:pPr>
-            <w:r>
-              <w:rPr>
-                <w:sz w:val="16"/>
-                <w:szCs w:val="16"/>
+                <w:sz w:val="14"/>
+                <w:szCs w:val="14"/>
+              </w:rPr>
+            </w:pPr>
+            <w:r>
+              <w:rPr>
+                <w:sz w:val="14"/>
+                <w:szCs w:val="14"/>
               </w:rPr>
               <w:t>${</w:t>
             </w:r>
             <w:proofErr w:type="spellStart"/>
             <w:r>
               <w:rPr>
-                <w:sz w:val="16"/>
-                <w:szCs w:val="16"/>
+                <w:sz w:val="14"/>
+                <w:szCs w:val="14"/>
               </w:rPr>
               <w:t>totalVencido</w:t>
             </w:r>
             <w:proofErr w:type="spellEnd"/>
             <w:r>
               <w:rPr>
-                <w:sz w:val="16"/>
-                <w:szCs w:val="16"/>
+                <w:sz w:val="14"/>
+                <w:szCs w:val="14"/>
               </w:rPr>
               <w:t>}</w:t>
             </w:r>
@@ -642,30 +643,30 @@
             <w:pPr>
               <w:jc w:val="right"/>
               <w:rPr>
-                <w:sz w:val="16"/>
-                <w:szCs w:val="16"/>
-              </w:rPr>
-            </w:pPr>
-            <w:r>
-              <w:rPr>
-                <w:sz w:val="16"/>
-                <w:szCs w:val="16"/>
+                <w:sz w:val="14"/>
+                <w:szCs w:val="14"/>
+              </w:rPr>
+            </w:pPr>
+            <w:r>
+              <w:rPr>
+                <w:sz w:val="14"/>
+                <w:szCs w:val="14"/>
               </w:rPr>
               <w:t>${</w:t>
             </w:r>
             <w:proofErr w:type="spellStart"/>
             <w:r>
               <w:rPr>
-                <w:sz w:val="16"/>
-                <w:szCs w:val="16"/>
+                <w:sz w:val="14"/>
+                <w:szCs w:val="14"/>
               </w:rPr>
               <w:t>sieteDias</w:t>
             </w:r>
             <w:proofErr w:type="spellEnd"/>
             <w:r>
               <w:rPr>
-                <w:sz w:val="16"/>
-                <w:szCs w:val="16"/>
+                <w:sz w:val="14"/>
+                <w:szCs w:val="14"/>
               </w:rPr>
               <w:t>}</w:t>
             </w:r>
@@ -679,28 +680,28 @@
             <w:pPr>
               <w:jc w:val="right"/>
               <w:rPr>
-                <w:sz w:val="16"/>
-                <w:szCs w:val="16"/>
-              </w:rPr>
-            </w:pPr>
-            <w:r>
-              <w:rPr>
-                <w:sz w:val="16"/>
-                <w:szCs w:val="16"/>
+                <w:sz w:val="14"/>
+                <w:szCs w:val="14"/>
+              </w:rPr>
+            </w:pPr>
+            <w:r>
+              <w:rPr>
+                <w:sz w:val="14"/>
+                <w:szCs w:val="14"/>
               </w:rPr>
               <w:t>${</w:t>
             </w:r>
             <w:r>
               <w:rPr>
-                <w:sz w:val="16"/>
-                <w:szCs w:val="16"/>
+                <w:sz w:val="14"/>
+                <w:szCs w:val="14"/>
               </w:rPr>
               <w:t>siete14Dias</w:t>
             </w:r>
             <w:r>
               <w:rPr>
-                <w:sz w:val="16"/>
-                <w:szCs w:val="16"/>
+                <w:sz w:val="14"/>
+                <w:szCs w:val="14"/>
               </w:rPr>
               <w:t>}</w:t>
             </w:r>
@@ -714,35 +715,35 @@
             <w:pPr>
               <w:jc w:val="right"/>
               <w:rPr>
-                <w:sz w:val="16"/>
-                <w:szCs w:val="16"/>
-              </w:rPr>
-            </w:pPr>
-            <w:r>
-              <w:rPr>
-                <w:sz w:val="16"/>
-                <w:szCs w:val="16"/>
+                <w:sz w:val="14"/>
+                <w:szCs w:val="14"/>
+              </w:rPr>
+            </w:pPr>
+            <w:r>
+              <w:rPr>
+                <w:sz w:val="14"/>
+                <w:szCs w:val="14"/>
               </w:rPr>
               <w:t>$</w:t>
             </w:r>
             <w:r>
               <w:rPr>
-                <w:sz w:val="16"/>
-                <w:szCs w:val="16"/>
+                <w:sz w:val="14"/>
+                <w:szCs w:val="14"/>
               </w:rPr>
               <w:t>{</w:t>
             </w:r>
             <w:r>
               <w:rPr>
-                <w:sz w:val="16"/>
-                <w:szCs w:val="16"/>
+                <w:sz w:val="14"/>
+                <w:szCs w:val="14"/>
               </w:rPr>
               <w:t>catorce21Dias</w:t>
             </w:r>
             <w:r>
               <w:rPr>
-                <w:sz w:val="16"/>
-                <w:szCs w:val="16"/>
+                <w:sz w:val="14"/>
+                <w:szCs w:val="14"/>
               </w:rPr>
               <w:t>}</w:t>
             </w:r>
@@ -756,28 +757,28 @@
             <w:pPr>
               <w:jc w:val="right"/>
               <w:rPr>
-                <w:sz w:val="16"/>
-                <w:szCs w:val="16"/>
-              </w:rPr>
-            </w:pPr>
-            <w:r>
-              <w:rPr>
-                <w:sz w:val="16"/>
-                <w:szCs w:val="16"/>
+                <w:sz w:val="14"/>
+                <w:szCs w:val="14"/>
+              </w:rPr>
+            </w:pPr>
+            <w:r>
+              <w:rPr>
+                <w:sz w:val="14"/>
+                <w:szCs w:val="14"/>
               </w:rPr>
               <w:t>${</w:t>
             </w:r>
             <w:r>
               <w:rPr>
-                <w:sz w:val="16"/>
-                <w:szCs w:val="16"/>
+                <w:sz w:val="14"/>
+                <w:szCs w:val="14"/>
               </w:rPr>
               <w:t>ventiuno28Dias</w:t>
             </w:r>
             <w:r>
               <w:rPr>
-                <w:sz w:val="16"/>
-                <w:szCs w:val="16"/>
+                <w:sz w:val="14"/>
+                <w:szCs w:val="14"/>
               </w:rPr>
               <w:t>}</w:t>
             </w:r>
@@ -795,40 +796,40 @@
                 <w:b/>
                 <w:bCs/>
                 <w:color w:val="FF0000"/>
-                <w:sz w:val="16"/>
-                <w:szCs w:val="16"/>
+                <w:sz w:val="14"/>
+                <w:szCs w:val="14"/>
                 <w:shd w:val="clear" w:color="auto" w:fill="EEEEEE"/>
               </w:rPr>
             </w:pPr>
             <w:r>
               <w:rPr>
                 <w:color w:val="FF0000"/>
-                <w:sz w:val="16"/>
-                <w:szCs w:val="16"/>
+                <w:sz w:val="14"/>
+                <w:szCs w:val="14"/>
               </w:rPr>
               <w:t>$</w:t>
             </w:r>
             <w:r>
               <w:rPr>
                 <w:color w:val="FF0000"/>
-                <w:sz w:val="16"/>
-                <w:szCs w:val="16"/>
+                <w:sz w:val="14"/>
+                <w:szCs w:val="14"/>
               </w:rPr>
               <w:t>{</w:t>
             </w:r>
             <w:r>
               <w:rPr>
                 <w:color w:val="FF0000"/>
-                <w:sz w:val="16"/>
-                <w:szCs w:val="16"/>
+                <w:sz w:val="14"/>
+                <w:szCs w:val="14"/>
               </w:rPr>
               <w:t>mas28Dias</w:t>
             </w:r>
             <w:r>
               <w:rPr>
                 <w:color w:val="FF0000"/>
-                <w:sz w:val="16"/>
-                <w:szCs w:val="16"/>
+                <w:sz w:val="14"/>
+                <w:szCs w:val="14"/>
               </w:rPr>
               <w:t>}{/</w:t>
             </w:r>
@@ -836,8 +837,8 @@
             <w:r>
               <w:rPr>
                 <w:color w:val="FF0000"/>
-                <w:sz w:val="16"/>
-                <w:szCs w:val="16"/>
+                <w:sz w:val="14"/>
+                <w:szCs w:val="14"/>
               </w:rPr>
               <w:t>items</w:t>
             </w:r>
@@ -845,15 +846,14 @@
             <w:r>
               <w:rPr>
                 <w:color w:val="FF0000"/>
-                <w:sz w:val="16"/>
-                <w:szCs w:val="16"/>
+                <w:sz w:val="14"/>
+                <w:szCs w:val="14"/>
               </w:rPr>
               <w:t>}</w:t>
             </w:r>
           </w:p>
         </w:tc>
       </w:tr>
-      <w:bookmarkEnd w:id="0"/>
       <w:tr>
         <w:trPr>
           <w:trHeight w:val="57"/>
@@ -925,15 +925,15 @@
               <w:jc w:val="right"/>
               <w:rPr>
                 <w:b/>
-                <w:sz w:val="16"/>
-                <w:szCs w:val="16"/>
-              </w:rPr>
-            </w:pPr>
-            <w:r>
-              <w:rPr>
-                <w:b/>
-                <w:sz w:val="16"/>
-                <w:szCs w:val="16"/>
+                <w:sz w:val="14"/>
+                <w:szCs w:val="14"/>
+              </w:rPr>
+            </w:pPr>
+            <w:r>
+              <w:rPr>
+                <w:b/>
+                <w:sz w:val="14"/>
+                <w:szCs w:val="14"/>
               </w:rPr>
               <w:t>${</w:t>
             </w:r>
@@ -941,8 +941,8 @@
             <w:r>
               <w:rPr>
                 <w:b/>
-                <w:sz w:val="16"/>
-                <w:szCs w:val="16"/>
+                <w:sz w:val="14"/>
+                <w:szCs w:val="14"/>
               </w:rPr>
               <w:t>sumaTotal</w:t>
             </w:r>
@@ -950,8 +950,8 @@
             <w:r>
               <w:rPr>
                 <w:b/>
-                <w:sz w:val="16"/>
-                <w:szCs w:val="16"/>
+                <w:sz w:val="14"/>
+                <w:szCs w:val="14"/>
               </w:rPr>
               <w:t>}</w:t>
             </w:r>
@@ -966,15 +966,15 @@
               <w:jc w:val="right"/>
               <w:rPr>
                 <w:b/>
-                <w:sz w:val="16"/>
-                <w:szCs w:val="16"/>
-              </w:rPr>
-            </w:pPr>
-            <w:r>
-              <w:rPr>
-                <w:b/>
-                <w:sz w:val="16"/>
-                <w:szCs w:val="16"/>
+                <w:sz w:val="14"/>
+                <w:szCs w:val="14"/>
+              </w:rPr>
+            </w:pPr>
+            <w:r>
+              <w:rPr>
+                <w:b/>
+                <w:sz w:val="14"/>
+                <w:szCs w:val="14"/>
               </w:rPr>
               <w:t>${</w:t>
             </w:r>
@@ -982,8 +982,8 @@
             <w:r>
               <w:rPr>
                 <w:b/>
-                <w:sz w:val="16"/>
-                <w:szCs w:val="16"/>
+                <w:sz w:val="14"/>
+                <w:szCs w:val="14"/>
               </w:rPr>
               <w:t>sumaSaldo</w:t>
             </w:r>
@@ -991,8 +991,8 @@
             <w:r>
               <w:rPr>
                 <w:b/>
-                <w:sz w:val="16"/>
-                <w:szCs w:val="16"/>
+                <w:sz w:val="14"/>
+                <w:szCs w:val="14"/>
               </w:rPr>
               <w:t>}</w:t>
             </w:r>
@@ -1008,16 +1008,16 @@
               <w:rPr>
                 <w:b/>
                 <w:color w:val="FF0000"/>
-                <w:sz w:val="16"/>
-                <w:szCs w:val="16"/>
+                <w:sz w:val="14"/>
+                <w:szCs w:val="14"/>
               </w:rPr>
             </w:pPr>
             <w:r>
               <w:rPr>
                 <w:b/>
                 <w:color w:val="FF0000"/>
-                <w:sz w:val="16"/>
-                <w:szCs w:val="16"/>
+                <w:sz w:val="14"/>
+                <w:szCs w:val="14"/>
               </w:rPr>
               <w:t>${</w:t>
             </w:r>
@@ -1026,8 +1026,8 @@
               <w:rPr>
                 <w:b/>
                 <w:color w:val="FF0000"/>
-                <w:sz w:val="16"/>
-                <w:szCs w:val="16"/>
+                <w:sz w:val="14"/>
+                <w:szCs w:val="14"/>
               </w:rPr>
               <w:t>sumaCargosMoratorios</w:t>
             </w:r>
@@ -1036,8 +1036,8 @@
               <w:rPr>
                 <w:b/>
                 <w:color w:val="FF0000"/>
-                <w:sz w:val="16"/>
-                <w:szCs w:val="16"/>
+                <w:sz w:val="14"/>
+                <w:szCs w:val="14"/>
               </w:rPr>
               <w:t>}</w:t>
             </w:r>
@@ -1053,16 +1053,16 @@
               <w:rPr>
                 <w:b/>
                 <w:color w:val="008000"/>
-                <w:sz w:val="16"/>
-                <w:szCs w:val="16"/>
+                <w:sz w:val="14"/>
+                <w:szCs w:val="14"/>
               </w:rPr>
             </w:pPr>
             <w:r>
               <w:rPr>
                 <w:b/>
                 <w:color w:val="008000"/>
-                <w:sz w:val="16"/>
-                <w:szCs w:val="16"/>
+                <w:sz w:val="14"/>
+                <w:szCs w:val="14"/>
               </w:rPr>
               <w:t>${</w:t>
             </w:r>
@@ -1071,8 +1071,8 @@
               <w:rPr>
                 <w:b/>
                 <w:color w:val="008000"/>
-                <w:sz w:val="16"/>
-                <w:szCs w:val="16"/>
+                <w:sz w:val="14"/>
+                <w:szCs w:val="14"/>
               </w:rPr>
               <w:t>sumaP</w:t>
             </w:r>
@@ -1080,8 +1080,8 @@
               <w:rPr>
                 <w:b/>
                 <w:color w:val="008000"/>
-                <w:sz w:val="16"/>
-                <w:szCs w:val="16"/>
+                <w:sz w:val="14"/>
+                <w:szCs w:val="14"/>
               </w:rPr>
               <w:t>orVencer</w:t>
             </w:r>
@@ -1090,8 +1090,8 @@
               <w:rPr>
                 <w:b/>
                 <w:color w:val="008000"/>
-                <w:sz w:val="16"/>
-                <w:szCs w:val="16"/>
+                <w:sz w:val="14"/>
+                <w:szCs w:val="14"/>
               </w:rPr>
               <w:t>}</w:t>
             </w:r>
@@ -1106,15 +1106,15 @@
               <w:jc w:val="right"/>
               <w:rPr>
                 <w:b/>
-                <w:sz w:val="16"/>
-                <w:szCs w:val="16"/>
-              </w:rPr>
-            </w:pPr>
-            <w:r>
-              <w:rPr>
-                <w:b/>
-                <w:sz w:val="16"/>
-                <w:szCs w:val="16"/>
+                <w:sz w:val="14"/>
+                <w:szCs w:val="14"/>
+              </w:rPr>
+            </w:pPr>
+            <w:r>
+              <w:rPr>
+                <w:b/>
+                <w:sz w:val="14"/>
+                <w:szCs w:val="14"/>
               </w:rPr>
               <w:t>${</w:t>
             </w:r>
@@ -1122,24 +1122,24 @@
             <w:r>
               <w:rPr>
                 <w:b/>
-                <w:sz w:val="16"/>
-                <w:szCs w:val="16"/>
+                <w:sz w:val="14"/>
+                <w:szCs w:val="14"/>
               </w:rPr>
               <w:t>suma</w:t>
             </w:r>
             <w:r>
               <w:rPr>
                 <w:b/>
-                <w:sz w:val="16"/>
-                <w:szCs w:val="16"/>
+                <w:sz w:val="14"/>
+                <w:szCs w:val="14"/>
               </w:rPr>
               <w:t>T</w:t>
             </w:r>
             <w:r>
               <w:rPr>
                 <w:b/>
-                <w:sz w:val="16"/>
-                <w:szCs w:val="16"/>
+                <w:sz w:val="14"/>
+                <w:szCs w:val="14"/>
               </w:rPr>
               <w:t>otalVencido</w:t>
             </w:r>
@@ -1147,8 +1147,8 @@
             <w:r>
               <w:rPr>
                 <w:b/>
-                <w:sz w:val="16"/>
-                <w:szCs w:val="16"/>
+                <w:sz w:val="14"/>
+                <w:szCs w:val="14"/>
               </w:rPr>
               <w:t>}</w:t>
             </w:r>
@@ -1163,31 +1163,31 @@
               <w:jc w:val="right"/>
               <w:rPr>
                 <w:b/>
-                <w:sz w:val="16"/>
-                <w:szCs w:val="16"/>
-              </w:rPr>
-            </w:pPr>
-            <w:r>
-              <w:rPr>
-                <w:b/>
-                <w:sz w:val="16"/>
-                <w:szCs w:val="16"/>
+                <w:sz w:val="14"/>
+                <w:szCs w:val="14"/>
+              </w:rPr>
+            </w:pPr>
+            <w:r>
+              <w:rPr>
+                <w:b/>
+                <w:sz w:val="14"/>
+                <w:szCs w:val="14"/>
               </w:rPr>
               <w:t>${suma</w:t>
             </w:r>
             <w:r>
               <w:rPr>
                 <w:b/>
-                <w:sz w:val="16"/>
-                <w:szCs w:val="16"/>
+                <w:sz w:val="14"/>
+                <w:szCs w:val="14"/>
               </w:rPr>
               <w:t>7</w:t>
             </w:r>
             <w:r>
               <w:rPr>
                 <w:b/>
-                <w:sz w:val="16"/>
-                <w:szCs w:val="16"/>
+                <w:sz w:val="14"/>
+                <w:szCs w:val="14"/>
               </w:rPr>
               <w:t>Dias}</w:t>
             </w:r>
@@ -1202,15 +1202,15 @@
               <w:jc w:val="right"/>
               <w:rPr>
                 <w:b/>
-                <w:sz w:val="16"/>
-                <w:szCs w:val="16"/>
-              </w:rPr>
-            </w:pPr>
-            <w:r>
-              <w:rPr>
-                <w:b/>
-                <w:sz w:val="16"/>
-                <w:szCs w:val="16"/>
+                <w:sz w:val="14"/>
+                <w:szCs w:val="14"/>
+              </w:rPr>
+            </w:pPr>
+            <w:r>
+              <w:rPr>
+                <w:b/>
+                <w:sz w:val="14"/>
+                <w:szCs w:val="14"/>
               </w:rPr>
               <w:t>${suma14Dias}</w:t>
             </w:r>
@@ -1225,15 +1225,15 @@
               <w:jc w:val="right"/>
               <w:rPr>
                 <w:b/>
-                <w:sz w:val="16"/>
-                <w:szCs w:val="16"/>
-              </w:rPr>
-            </w:pPr>
-            <w:r>
-              <w:rPr>
-                <w:b/>
-                <w:sz w:val="16"/>
-                <w:szCs w:val="16"/>
+                <w:sz w:val="14"/>
+                <w:szCs w:val="14"/>
+              </w:rPr>
+            </w:pPr>
+            <w:r>
+              <w:rPr>
+                <w:b/>
+                <w:sz w:val="14"/>
+                <w:szCs w:val="14"/>
               </w:rPr>
               <w:t>${suma21Dias}</w:t>
             </w:r>
@@ -1248,15 +1248,15 @@
               <w:jc w:val="right"/>
               <w:rPr>
                 <w:b/>
-                <w:sz w:val="16"/>
-                <w:szCs w:val="16"/>
-              </w:rPr>
-            </w:pPr>
-            <w:r>
-              <w:rPr>
-                <w:b/>
-                <w:sz w:val="16"/>
-                <w:szCs w:val="16"/>
+                <w:sz w:val="14"/>
+                <w:szCs w:val="14"/>
+              </w:rPr>
+            </w:pPr>
+            <w:r>
+              <w:rPr>
+                <w:b/>
+                <w:sz w:val="14"/>
+                <w:szCs w:val="14"/>
               </w:rPr>
               <w:t>${suma28Dias}</w:t>
             </w:r>
@@ -1272,16 +1272,16 @@
               <w:rPr>
                 <w:b/>
                 <w:color w:val="FF0000"/>
-                <w:sz w:val="16"/>
-                <w:szCs w:val="16"/>
+                <w:sz w:val="14"/>
+                <w:szCs w:val="14"/>
               </w:rPr>
             </w:pPr>
             <w:r>
               <w:rPr>
                 <w:b/>
                 <w:color w:val="FF0000"/>
-                <w:sz w:val="16"/>
-                <w:szCs w:val="16"/>
+                <w:sz w:val="14"/>
+                <w:szCs w:val="14"/>
               </w:rPr>
               <w:t>${suma</w:t>
             </w:r>
@@ -1289,8 +1289,8 @@
               <w:rPr>
                 <w:b/>
                 <w:color w:val="FF0000"/>
-                <w:sz w:val="16"/>
-                <w:szCs w:val="16"/>
+                <w:sz w:val="14"/>
+                <w:szCs w:val="14"/>
               </w:rPr>
               <w:t>M</w:t>
             </w:r>
@@ -1298,8 +1298,8 @@
               <w:rPr>
                 <w:b/>
                 <w:color w:val="FF0000"/>
-                <w:sz w:val="16"/>
-                <w:szCs w:val="16"/>
+                <w:sz w:val="14"/>
+                <w:szCs w:val="14"/>
               </w:rPr>
               <w:t>as28Dias}</w:t>
             </w:r>
@@ -1407,7 +1407,7 @@
         <w:noProof/>
         <w:lang w:val="es-ES"/>
       </w:rPr>
-      <w:pict w14:anchorId="00CF77F4">
+      <w:pict w14:anchorId="7DFB28E4">
         <v:shapetype id="_x0000_t75" coordsize="21600,21600" o:spt="75" o:preferrelative="t" path="m@4@5l@4@11@9@11@9@5xe" filled="f" stroked="f">
           <v:stroke joinstyle="miter"/>
           <v:formulas>
@@ -1427,9 +1427,8 @@
           <v:path o:extrusionok="f" gradientshapeok="t" o:connecttype="rect"/>
           <o:lock v:ext="edit" aspectratio="t"/>
         </v:shapetype>
-        <v:shape id="WordPictureWatermark2" o:spid="_x0000_s1026" type="#_x0000_t75" style="position:absolute;margin-left:0;margin-top:0;width:441.8pt;height:209.6pt;z-index:-251657216;mso-wrap-edited:f;mso-position-horizontal:center;mso-position-horizontal-relative:margin;mso-position-vertical:center;mso-position-vertical-relative:margin" wrapcoords="2970 2090 2530 2167 1430 3019 1356 3406 770 4567 366 5806 110 7045 0 8283 -36 9600 73 10761 73 10838 220 12000 476 13238 953 14554 1650 15638 1686 16335 4730 16877 7921 16954 7737 19509 18556 20206 19436 20206 19803 20206 19839 20206 20023 19432 20206 18193 20353 15716 20389 13238 20243 9445 21159 8283 21416 8206 21600 7509 21600 6890 19583 5806 18592 4490 18592 4103 18446 2245 17199 2167 3777 2090 2970 2090">
-          <v:imagedata r:id="rId1" o:title="logoCremio" gain="19661f" blacklevel="22938f"/>
-          <w10:wrap anchorx="margin" anchory="margin"/>
+        <v:shape id="WordPictureWatermark2" o:spid="_x0000_s1030" type="#_x0000_t75" style="position:absolute;margin-left:0;margin-top:0;width:439.7pt;height:208.65pt;z-index:-251653120;mso-wrap-edited:f;mso-position-horizontal:center;mso-position-horizontal-relative:margin;mso-position-vertical:center;mso-position-vertical-relative:margin" wrapcoords="2985 2097 2506 2175 1437 2952 1363 3418 774 4584 368 5827 147 7070 0 8313 -36 9556 184 11965 516 13286 921 14451 1658 15694 1806 15772 1806 16316 4976 16938 7924 17015 7814 18336 10910 19502 10910 19657 18024 20201 19462 20201 19793 20201 19830 20201 20199 18258 20273 17015 20383 14529 20346 12043 20236 9479 21083 8313 21305 8235 21600 7458 21600 6837 19572 5827 18577 4506 18577 4117 18430 2253 17250 2175 3759 2097 2985 2097">
+          <v:imagedata r:id="rId1" o:title="logoCremioMarcaAgua.png"/>
         </v:shape>
       </w:pict>
     </w:r>
@@ -1456,6 +1455,36 @@
         <w:szCs w:val="20"/>
       </w:rPr>
     </w:pPr>
+    <w:r>
+      <w:rPr>
+        <w:noProof/>
+        <w:lang w:val="es-ES"/>
+      </w:rPr>
+      <w:pict w14:anchorId="58B3338C">
+        <v:shapetype id="_x0000_t75" coordsize="21600,21600" o:spt="75" o:preferrelative="t" path="m@4@5l@4@11@9@11@9@5xe" filled="f" stroked="f">
+          <v:stroke joinstyle="miter"/>
+          <v:formulas>
+            <v:f eqn="if lineDrawn pixelLineWidth 0"/>
+            <v:f eqn="sum @0 1 0"/>
+            <v:f eqn="sum 0 0 @1"/>
+            <v:f eqn="prod @2 1 2"/>
+            <v:f eqn="prod @3 21600 pixelWidth"/>
+            <v:f eqn="prod @3 21600 pixelHeight"/>
+            <v:f eqn="sum @0 0 1"/>
+            <v:f eqn="prod @6 1 2"/>
+            <v:f eqn="prod @7 21600 pixelWidth"/>
+            <v:f eqn="sum @8 21600 0"/>
+            <v:f eqn="prod @7 21600 pixelHeight"/>
+            <v:f eqn="sum @10 21600 0"/>
+          </v:formulas>
+          <v:path o:extrusionok="f" gradientshapeok="t" o:connecttype="rect"/>
+          <o:lock v:ext="edit" aspectratio="t"/>
+        </v:shapetype>
+        <v:shape id="WordPictureWatermark1" o:spid="_x0000_s1029" type="#_x0000_t75" style="position:absolute;left:0;text-align:left;margin-left:0;margin-top:0;width:439.7pt;height:208.65pt;z-index:-251654144;mso-wrap-edited:f;mso-position-horizontal:center;mso-position-horizontal-relative:margin;mso-position-vertical:center;mso-position-vertical-relative:margin" wrapcoords="2985 2097 2506 2175 1437 2952 1363 3418 774 4584 368 5827 147 7070 0 8313 -36 9556 184 11965 516 13286 921 14451 1658 15694 1806 15772 1806 16316 4976 16938 7924 17015 7814 18336 10910 19502 10910 19657 18024 20201 19462 20201 19793 20201 19830 20201 20199 18258 20273 17015 20383 14529 20346 12043 20236 9479 21083 8313 21305 8235 21600 7458 21600 6837 19572 5827 18577 4506 18577 4117 18430 2253 17250 2175 3759 2097 2985 2097">
+          <v:imagedata r:id="rId1" o:title="logoCremioMarcaAgua.png"/>
+        </v:shape>
+      </w:pict>
+    </w:r>
     <w:r>
       <w:rPr>
         <w:noProof/>
@@ -1626,37 +1655,6 @@
     </w:r>
     <w:r>
       <w:rPr>
-        <w:noProof/>
-        <w:lang w:val="es-ES"/>
-      </w:rPr>
-      <w:pict w14:anchorId="481145AB">
-        <v:shapetype id="_x0000_t75" coordsize="21600,21600" o:spt="75" o:preferrelative="t" path="m@4@5l@4@11@9@11@9@5xe" filled="f" stroked="f">
-          <v:stroke joinstyle="miter"/>
-          <v:formulas>
-            <v:f eqn="if lineDrawn pixelLineWidth 0"/>
-            <v:f eqn="sum @0 1 0"/>
-            <v:f eqn="sum 0 0 @1"/>
-            <v:f eqn="prod @2 1 2"/>
-            <v:f eqn="prod @3 21600 pixelWidth"/>
-            <v:f eqn="prod @3 21600 pixelHeight"/>
-            <v:f eqn="sum @0 0 1"/>
-            <v:f eqn="prod @6 1 2"/>
-            <v:f eqn="prod @7 21600 pixelWidth"/>
-            <v:f eqn="sum @8 21600 0"/>
-            <v:f eqn="prod @7 21600 pixelHeight"/>
-            <v:f eqn="sum @10 21600 0"/>
-          </v:formulas>
-          <v:path o:extrusionok="f" gradientshapeok="t" o:connecttype="rect"/>
-          <o:lock v:ext="edit" aspectratio="t"/>
-        </v:shapetype>
-        <v:shape id="WordPictureWatermark1" o:spid="_x0000_s1025" type="#_x0000_t75" style="position:absolute;left:0;text-align:left;margin-left:0;margin-top:0;width:441.8pt;height:209.6pt;z-index:-251658240;mso-wrap-edited:f;mso-position-horizontal:center;mso-position-horizontal-relative:margin;mso-position-vertical:center;mso-position-vertical-relative:margin" wrapcoords="2970 2090 2530 2167 1430 3019 1356 3406 770 4567 366 5806 110 7045 0 8283 -36 9600 73 10761 73 10838 220 12000 476 13238 953 14554 1650 15638 1686 16335 4730 16877 7921 16954 7737 19509 18556 20206 19436 20206 19803 20206 19839 20206 20023 19432 20206 18193 20353 15716 20389 13238 20243 9445 21159 8283 21416 8206 21600 7509 21600 6890 19583 5806 18592 4490 18592 4103 18446 2245 17199 2167 3777 2090 2970 2090">
-          <v:imagedata r:id="rId1" o:title="logoCremio" gain="19661f" blacklevel="22938f"/>
-          <w10:wrap anchorx="margin" anchory="margin"/>
-        </v:shape>
-      </w:pict>
-    </w:r>
-    <w:r>
-      <w:rPr>
         <w:rFonts w:ascii="Avenir Black" w:hAnsi="Avenir Black"/>
         <w:sz w:val="28"/>
         <w:szCs w:val="28"/>
@@ -1700,7 +1698,7 @@
         <w:noProof/>
         <w:lang w:val="es-ES"/>
       </w:rPr>
-      <w:pict w14:anchorId="63A8E9BE">
+      <w:pict w14:anchorId="270B7129">
         <v:shapetype id="_x0000_t75" coordsize="21600,21600" o:spt="75" o:preferrelative="t" path="m@4@5l@4@11@9@11@9@5xe" filled="f" stroked="f">
           <v:stroke joinstyle="miter"/>
           <v:formulas>
@@ -1720,9 +1718,8 @@
           <v:path o:extrusionok="f" gradientshapeok="t" o:connecttype="rect"/>
           <o:lock v:ext="edit" aspectratio="t"/>
         </v:shapetype>
-        <v:shape id="WordPictureWatermark3" o:spid="_x0000_s1027" type="#_x0000_t75" style="position:absolute;margin-left:0;margin-top:0;width:441.8pt;height:209.6pt;z-index:-251656192;mso-wrap-edited:f;mso-position-horizontal:center;mso-position-horizontal-relative:margin;mso-position-vertical:center;mso-position-vertical-relative:margin" wrapcoords="2970 2090 2530 2167 1430 3019 1356 3406 770 4567 366 5806 110 7045 0 8283 -36 9600 73 10761 73 10838 220 12000 476 13238 953 14554 1650 15638 1686 16335 4730 16877 7921 16954 7737 19509 18556 20206 19436 20206 19803 20206 19839 20206 20023 19432 20206 18193 20353 15716 20389 13238 20243 9445 21159 8283 21416 8206 21600 7509 21600 6890 19583 5806 18592 4490 18592 4103 18446 2245 17199 2167 3777 2090 2970 2090">
-          <v:imagedata r:id="rId1" o:title="logoCremio" gain="19661f" blacklevel="22938f"/>
-          <w10:wrap anchorx="margin" anchory="margin"/>
+        <v:shape id="WordPictureWatermark3" o:spid="_x0000_s1031" type="#_x0000_t75" style="position:absolute;margin-left:0;margin-top:0;width:439.7pt;height:208.65pt;z-index:-251652096;mso-wrap-edited:f;mso-position-horizontal:center;mso-position-horizontal-relative:margin;mso-position-vertical:center;mso-position-vertical-relative:margin" wrapcoords="2985 2097 2506 2175 1437 2952 1363 3418 774 4584 368 5827 147 7070 0 8313 -36 9556 184 11965 516 13286 921 14451 1658 15694 1806 15772 1806 16316 4976 16938 7924 17015 7814 18336 10910 19502 10910 19657 18024 20201 19462 20201 19793 20201 19830 20201 20199 18258 20273 17015 20383 14529 20346 12043 20236 9479 21083 8313 21305 8235 21600 7458 21600 6837 19572 5827 18577 4506 18577 4117 18430 2253 17250 2175 3759 2097 2985 2097">
+          <v:imagedata r:id="rId1" o:title="logoCremioMarcaAgua.png"/>
         </v:shape>
       </w:pict>
     </w:r>
@@ -2557,7 +2554,7 @@
 </file>
 
 <file path=customXml/itemProps1.xml><?xml version="1.0" encoding="utf-8"?>
-<ds:datastoreItem xmlns:ds="http://schemas.openxmlformats.org/officeDocument/2006/customXml" ds:itemID="{AD816C26-F9FA-7D48-8A73-B1CC070C2027}">
+<ds:datastoreItem xmlns:ds="http://schemas.openxmlformats.org/officeDocument/2006/customXml" ds:itemID="{265378D9-229D-F741-9E33-F8DB3F29CCFF}">
   <ds:schemaRefs>
     <ds:schemaRef ds:uri="http://schemas.openxmlformats.org/officeDocument/2006/bibliography"/>
   </ds:schemaRefs>

</xml_diff>